<commit_message>
Doc cleanup (still needs work)
</commit_message>
<xml_diff>
--- a/Documentation/Simio API Note - CustomCalculationSteps.docx
+++ b/Documentation/Simio API Note - CustomCalculationSteps.docx
@@ -6,7 +6,7 @@
       <w:pPr>
         <w:pStyle w:val="Heading1"/>
       </w:pPr>
-      <w:bookmarkStart w:id="0" w:name="_Toc42518004"/>
+      <w:bookmarkStart w:id="0" w:name="_Toc46903737"/>
       <w:r>
         <w:t>S</w:t>
       </w:r>
@@ -14,19 +14,22 @@
         <w:t xml:space="preserve">imio API Note: </w:t>
       </w:r>
       <w:r>
-        <w:t xml:space="preserve">Assorted </w:t>
-      </w:r>
-      <w:r>
         <w:t>Custom</w:t>
       </w:r>
       <w:r>
-        <w:t xml:space="preserve"> Steps</w:t>
+        <w:t xml:space="preserve"> </w:t>
+      </w:r>
+      <w:r>
+        <w:t xml:space="preserve">Calculation </w:t>
+      </w:r>
+      <w:r>
+        <w:t>Steps</w:t>
       </w:r>
       <w:bookmarkEnd w:id="0"/>
     </w:p>
     <w:p>
       <w:r>
-        <w:t>May</w:t>
+        <w:t>July</w:t>
       </w:r>
       <w:r>
         <w:t xml:space="preserve"> 20</w:t>
@@ -35,7 +38,13 @@
         <w:t>20</w:t>
       </w:r>
       <w:r>
-        <w:t xml:space="preserve"> (Dhouck)</w:t>
+        <w:t xml:space="preserve"> (D</w:t>
+      </w:r>
+      <w:r>
+        <w:t xml:space="preserve">an </w:t>
+      </w:r>
+      <w:r>
+        <w:t>houck)</w:t>
       </w:r>
     </w:p>
     <w:p/>
@@ -89,13 +98,13 @@
           <w:r>
             <w:fldChar w:fldCharType="separate"/>
           </w:r>
-          <w:hyperlink w:anchor="_Toc42518004" w:history="1">
+          <w:hyperlink w:anchor="_Toc46903737" w:history="1">
             <w:r>
               <w:rPr>
                 <w:rStyle w:val="Hyperlink"/>
                 <w:noProof/>
               </w:rPr>
-              <w:t>Simio API Note: Custom Calculation Steps</w:t>
+              <w:t>Simio API Note: Assorted Custom Steps</w:t>
             </w:r>
             <w:r>
               <w:rPr>
@@ -116,7 +125,7 @@
                 <w:noProof/>
                 <w:webHidden/>
               </w:rPr>
-              <w:instrText xml:space="preserve"> PAGEREF _Toc42518004 \h </w:instrText>
+              <w:instrText xml:space="preserve"> PAGEREF _Toc46903737 \h </w:instrText>
             </w:r>
             <w:r>
               <w:rPr>
@@ -158,7 +167,7 @@
               <w:noProof/>
             </w:rPr>
           </w:pPr>
-          <w:hyperlink w:anchor="_Toc42518005" w:history="1">
+          <w:hyperlink w:anchor="_Toc46903738" w:history="1">
             <w:r>
               <w:rPr>
                 <w:rStyle w:val="Hyperlink"/>
@@ -185,7 +194,7 @@
                 <w:noProof/>
                 <w:webHidden/>
               </w:rPr>
-              <w:instrText xml:space="preserve"> PAGEREF _Toc42518005 \h </w:instrText>
+              <w:instrText xml:space="preserve"> PAGEREF _Toc46903738 \h </w:instrText>
             </w:r>
             <w:r>
               <w:rPr>
@@ -206,6 +215,75 @@
                 <w:webHidden/>
               </w:rPr>
               <w:t>2</w:t>
+            </w:r>
+            <w:r>
+              <w:rPr>
+                <w:noProof/>
+                <w:webHidden/>
+              </w:rPr>
+              <w:fldChar w:fldCharType="end"/>
+            </w:r>
+          </w:hyperlink>
+        </w:p>
+        <w:p>
+          <w:pPr>
+            <w:pStyle w:val="TOC1"/>
+            <w:tabs>
+              <w:tab w:val="right" w:leader="dot" w:pos="9350"/>
+            </w:tabs>
+            <w:rPr>
+              <w:rFonts w:eastAsiaTheme="minorEastAsia"/>
+              <w:noProof/>
+            </w:rPr>
+          </w:pPr>
+          <w:hyperlink w:anchor="_Toc46903739" w:history="1">
+            <w:r>
+              <w:rPr>
+                <w:rStyle w:val="Hyperlink"/>
+                <w:noProof/>
+              </w:rPr>
+              <w:t>Example 1: Simio Table Interface Step</w:t>
+            </w:r>
+            <w:r>
+              <w:rPr>
+                <w:noProof/>
+                <w:webHidden/>
+              </w:rPr>
+              <w:tab/>
+            </w:r>
+            <w:r>
+              <w:rPr>
+                <w:noProof/>
+                <w:webHidden/>
+              </w:rPr>
+              <w:fldChar w:fldCharType="begin"/>
+            </w:r>
+            <w:r>
+              <w:rPr>
+                <w:noProof/>
+                <w:webHidden/>
+              </w:rPr>
+              <w:instrText xml:space="preserve"> PAGEREF _Toc46903739 \h </w:instrText>
+            </w:r>
+            <w:r>
+              <w:rPr>
+                <w:noProof/>
+                <w:webHidden/>
+              </w:rPr>
+            </w:r>
+            <w:r>
+              <w:rPr>
+                <w:noProof/>
+                <w:webHidden/>
+              </w:rPr>
+              <w:fldChar w:fldCharType="separate"/>
+            </w:r>
+            <w:r>
+              <w:rPr>
+                <w:noProof/>
+                <w:webHidden/>
+              </w:rPr>
+              <w:t>4</w:t>
             </w:r>
             <w:r>
               <w:rPr>
@@ -227,13 +305,13 @@
               <w:noProof/>
             </w:rPr>
           </w:pPr>
-          <w:hyperlink w:anchor="_Toc42518006" w:history="1">
+          <w:hyperlink w:anchor="_Toc46903740" w:history="1">
             <w:r>
               <w:rPr>
                 <w:rStyle w:val="Hyperlink"/>
                 <w:noProof/>
               </w:rPr>
-              <w:t>Some Background Information on CUSTOM CALCULATION</w:t>
+              <w:t>Some Background Information</w:t>
             </w:r>
             <w:r>
               <w:rPr>
@@ -254,7 +332,7 @@
                 <w:noProof/>
                 <w:webHidden/>
               </w:rPr>
-              <w:instrText xml:space="preserve"> PAGEREF _Toc42518006 \h </w:instrText>
+              <w:instrText xml:space="preserve"> PAGEREF _Toc46903740 \h </w:instrText>
             </w:r>
             <w:r>
               <w:rPr>
@@ -274,7 +352,7 @@
                 <w:noProof/>
                 <w:webHidden/>
               </w:rPr>
-              <w:t>3</w:t>
+              <w:t>4</w:t>
             </w:r>
             <w:r>
               <w:rPr>
@@ -296,13 +374,13 @@
               <w:noProof/>
             </w:rPr>
           </w:pPr>
-          <w:hyperlink w:anchor="_Toc42518007" w:history="1">
+          <w:hyperlink w:anchor="_Toc46903741" w:history="1">
             <w:r>
               <w:rPr>
                 <w:rStyle w:val="Hyperlink"/>
                 <w:noProof/>
               </w:rPr>
-              <w:t>Doing CUSTOM CALCULATION with the Simio CUSTOM CALCULATION Steps API</w:t>
+              <w:t>Notes on Use</w:t>
             </w:r>
             <w:r>
               <w:rPr>
@@ -323,7 +401,7 @@
                 <w:noProof/>
                 <w:webHidden/>
               </w:rPr>
-              <w:instrText xml:space="preserve"> PAGEREF _Toc42518007 \h </w:instrText>
+              <w:instrText xml:space="preserve"> PAGEREF _Toc46903741 \h </w:instrText>
             </w:r>
             <w:r>
               <w:rPr>
@@ -343,7 +421,7 @@
                 <w:noProof/>
                 <w:webHidden/>
               </w:rPr>
-              <w:t>4</w:t>
+              <w:t>10</w:t>
             </w:r>
             <w:r>
               <w:rPr>
@@ -365,13 +443,13 @@
               <w:noProof/>
             </w:rPr>
           </w:pPr>
-          <w:hyperlink w:anchor="_Toc42518008" w:history="1">
+          <w:hyperlink w:anchor="_Toc46903742" w:history="1">
             <w:r>
               <w:rPr>
                 <w:rStyle w:val="Hyperlink"/>
                 <w:noProof/>
               </w:rPr>
-              <w:t>CUSTOM CALCULATION Steps Code Overview</w:t>
+              <w:t>Adding Logic</w:t>
             </w:r>
             <w:r>
               <w:rPr>
@@ -392,7 +470,7 @@
                 <w:noProof/>
                 <w:webHidden/>
               </w:rPr>
-              <w:instrText xml:space="preserve"> PAGEREF _Toc42518008 \h </w:instrText>
+              <w:instrText xml:space="preserve"> PAGEREF _Toc46903742 \h </w:instrText>
             </w:r>
             <w:r>
               <w:rPr>
@@ -412,7 +490,7 @@
                 <w:noProof/>
                 <w:webHidden/>
               </w:rPr>
-              <w:t>5</w:t>
+              <w:t>10</w:t>
             </w:r>
             <w:r>
               <w:rPr>
@@ -434,13 +512,13 @@
               <w:noProof/>
             </w:rPr>
           </w:pPr>
-          <w:hyperlink w:anchor="_Toc42518009" w:history="1">
+          <w:hyperlink w:anchor="_Toc46903743" w:history="1">
             <w:r>
               <w:rPr>
                 <w:rStyle w:val="Hyperlink"/>
                 <w:noProof/>
               </w:rPr>
-              <w:t>Running the Model</w:t>
+              <w:t>TroubleShooting</w:t>
             </w:r>
             <w:r>
               <w:rPr>
@@ -461,7 +539,7 @@
                 <w:noProof/>
                 <w:webHidden/>
               </w:rPr>
-              <w:instrText xml:space="preserve"> PAGEREF _Toc42518009 \h </w:instrText>
+              <w:instrText xml:space="preserve"> PAGEREF _Toc46903743 \h </w:instrText>
             </w:r>
             <w:r>
               <w:rPr>
@@ -481,7 +559,7 @@
                 <w:noProof/>
                 <w:webHidden/>
               </w:rPr>
-              <w:t>6</w:t>
+              <w:t>11</w:t>
             </w:r>
             <w:r>
               <w:rPr>
@@ -503,13 +581,13 @@
               <w:noProof/>
             </w:rPr>
           </w:pPr>
-          <w:hyperlink w:anchor="_Toc42518010" w:history="1">
+          <w:hyperlink w:anchor="_Toc46903744" w:history="1">
             <w:r>
               <w:rPr>
                 <w:rStyle w:val="Hyperlink"/>
                 <w:noProof/>
               </w:rPr>
-              <w:t>Notes on Use</w:t>
+              <w:t>Example 2: Interfacing with SQL Server Using Entity Framework (EF)</w:t>
             </w:r>
             <w:r>
               <w:rPr>
@@ -530,7 +608,7 @@
                 <w:noProof/>
                 <w:webHidden/>
               </w:rPr>
-              <w:instrText xml:space="preserve"> PAGEREF _Toc42518010 \h </w:instrText>
+              <w:instrText xml:space="preserve"> PAGEREF _Toc46903744 \h </w:instrText>
             </w:r>
             <w:r>
               <w:rPr>
@@ -550,7 +628,7 @@
                 <w:noProof/>
                 <w:webHidden/>
               </w:rPr>
-              <w:t>7</w:t>
+              <w:t>13</w:t>
             </w:r>
             <w:r>
               <w:rPr>
@@ -572,13 +650,13 @@
               <w:noProof/>
             </w:rPr>
           </w:pPr>
-          <w:hyperlink w:anchor="_Toc42518011" w:history="1">
+          <w:hyperlink w:anchor="_Toc46903745" w:history="1">
             <w:r>
               <w:rPr>
                 <w:rStyle w:val="Hyperlink"/>
                 <w:noProof/>
               </w:rPr>
-              <w:t>The Experiment (multi-thread) Problem.</w:t>
+              <w:t>Some Background Information</w:t>
             </w:r>
             <w:r>
               <w:rPr>
@@ -599,7 +677,7 @@
                 <w:noProof/>
                 <w:webHidden/>
               </w:rPr>
-              <w:instrText xml:space="preserve"> PAGEREF _Toc42518011 \h </w:instrText>
+              <w:instrText xml:space="preserve"> PAGEREF _Toc46903745 \h </w:instrText>
             </w:r>
             <w:r>
               <w:rPr>
@@ -619,283 +697,7 @@
                 <w:noProof/>
                 <w:webHidden/>
               </w:rPr>
-              <w:t>7</w:t>
-            </w:r>
-            <w:r>
-              <w:rPr>
-                <w:noProof/>
-                <w:webHidden/>
-              </w:rPr>
-              <w:fldChar w:fldCharType="end"/>
-            </w:r>
-          </w:hyperlink>
-        </w:p>
-        <w:p>
-          <w:pPr>
-            <w:pStyle w:val="TOC2"/>
-            <w:tabs>
-              <w:tab w:val="right" w:leader="dot" w:pos="9350"/>
-            </w:tabs>
-            <w:rPr>
-              <w:rFonts w:eastAsiaTheme="minorEastAsia"/>
-              <w:noProof/>
-            </w:rPr>
-          </w:pPr>
-          <w:hyperlink w:anchor="_Toc42518012" w:history="1">
-            <w:r>
-              <w:rPr>
-                <w:rStyle w:val="Hyperlink"/>
-                <w:noProof/>
-              </w:rPr>
-              <w:t>Adding Logic</w:t>
-            </w:r>
-            <w:r>
-              <w:rPr>
-                <w:noProof/>
-                <w:webHidden/>
-              </w:rPr>
-              <w:tab/>
-            </w:r>
-            <w:r>
-              <w:rPr>
-                <w:noProof/>
-                <w:webHidden/>
-              </w:rPr>
-              <w:fldChar w:fldCharType="begin"/>
-            </w:r>
-            <w:r>
-              <w:rPr>
-                <w:noProof/>
-                <w:webHidden/>
-              </w:rPr>
-              <w:instrText xml:space="preserve"> PAGEREF _Toc42518012 \h </w:instrText>
-            </w:r>
-            <w:r>
-              <w:rPr>
-                <w:noProof/>
-                <w:webHidden/>
-              </w:rPr>
-            </w:r>
-            <w:r>
-              <w:rPr>
-                <w:noProof/>
-                <w:webHidden/>
-              </w:rPr>
-              <w:fldChar w:fldCharType="separate"/>
-            </w:r>
-            <w:r>
-              <w:rPr>
-                <w:noProof/>
-                <w:webHidden/>
-              </w:rPr>
-              <w:t>7</w:t>
-            </w:r>
-            <w:r>
-              <w:rPr>
-                <w:noProof/>
-                <w:webHidden/>
-              </w:rPr>
-              <w:fldChar w:fldCharType="end"/>
-            </w:r>
-          </w:hyperlink>
-        </w:p>
-        <w:p>
-          <w:pPr>
-            <w:pStyle w:val="TOC1"/>
-            <w:tabs>
-              <w:tab w:val="right" w:leader="dot" w:pos="9350"/>
-            </w:tabs>
-            <w:rPr>
-              <w:rFonts w:eastAsiaTheme="minorEastAsia"/>
-              <w:noProof/>
-            </w:rPr>
-          </w:pPr>
-          <w:hyperlink w:anchor="_Toc42518013" w:history="1">
-            <w:r>
-              <w:rPr>
-                <w:rStyle w:val="Hyperlink"/>
-                <w:noProof/>
-              </w:rPr>
-              <w:t>TroubleShooting</w:t>
-            </w:r>
-            <w:r>
-              <w:rPr>
-                <w:noProof/>
-                <w:webHidden/>
-              </w:rPr>
-              <w:tab/>
-            </w:r>
-            <w:r>
-              <w:rPr>
-                <w:noProof/>
-                <w:webHidden/>
-              </w:rPr>
-              <w:fldChar w:fldCharType="begin"/>
-            </w:r>
-            <w:r>
-              <w:rPr>
-                <w:noProof/>
-                <w:webHidden/>
-              </w:rPr>
-              <w:instrText xml:space="preserve"> PAGEREF _Toc42518013 \h </w:instrText>
-            </w:r>
-            <w:r>
-              <w:rPr>
-                <w:noProof/>
-                <w:webHidden/>
-              </w:rPr>
-            </w:r>
-            <w:r>
-              <w:rPr>
-                <w:noProof/>
-                <w:webHidden/>
-              </w:rPr>
-              <w:fldChar w:fldCharType="separate"/>
-            </w:r>
-            <w:r>
-              <w:rPr>
-                <w:noProof/>
-                <w:webHidden/>
-              </w:rPr>
-              <w:t>8</w:t>
-            </w:r>
-            <w:r>
-              <w:rPr>
-                <w:noProof/>
-                <w:webHidden/>
-              </w:rPr>
-              <w:fldChar w:fldCharType="end"/>
-            </w:r>
-          </w:hyperlink>
-        </w:p>
-        <w:p>
-          <w:pPr>
-            <w:pStyle w:val="TOC2"/>
-            <w:tabs>
-              <w:tab w:val="right" w:leader="dot" w:pos="9350"/>
-            </w:tabs>
-            <w:rPr>
-              <w:rFonts w:eastAsiaTheme="minorEastAsia"/>
-              <w:noProof/>
-            </w:rPr>
-          </w:pPr>
-          <w:hyperlink w:anchor="_Toc42518014" w:history="1">
-            <w:r>
-              <w:rPr>
-                <w:rStyle w:val="Hyperlink"/>
-                <w:noProof/>
-              </w:rPr>
-              <w:t>Make sure the Mosquitto Server/Broker is running.</w:t>
-            </w:r>
-            <w:r>
-              <w:rPr>
-                <w:noProof/>
-                <w:webHidden/>
-              </w:rPr>
-              <w:tab/>
-            </w:r>
-            <w:r>
-              <w:rPr>
-                <w:noProof/>
-                <w:webHidden/>
-              </w:rPr>
-              <w:fldChar w:fldCharType="begin"/>
-            </w:r>
-            <w:r>
-              <w:rPr>
-                <w:noProof/>
-                <w:webHidden/>
-              </w:rPr>
-              <w:instrText xml:space="preserve"> PAGEREF _Toc42518014 \h </w:instrText>
-            </w:r>
-            <w:r>
-              <w:rPr>
-                <w:noProof/>
-                <w:webHidden/>
-              </w:rPr>
-            </w:r>
-            <w:r>
-              <w:rPr>
-                <w:noProof/>
-                <w:webHidden/>
-              </w:rPr>
-              <w:fldChar w:fldCharType="separate"/>
-            </w:r>
-            <w:r>
-              <w:rPr>
-                <w:noProof/>
-                <w:webHidden/>
-              </w:rPr>
-              <w:t>8</w:t>
-            </w:r>
-            <w:r>
-              <w:rPr>
-                <w:noProof/>
-                <w:webHidden/>
-              </w:rPr>
-              <w:fldChar w:fldCharType="end"/>
-            </w:r>
-          </w:hyperlink>
-        </w:p>
-        <w:p>
-          <w:pPr>
-            <w:pStyle w:val="TOC2"/>
-            <w:tabs>
-              <w:tab w:val="right" w:leader="dot" w:pos="9350"/>
-            </w:tabs>
-            <w:rPr>
-              <w:rFonts w:eastAsiaTheme="minorEastAsia"/>
-              <w:noProof/>
-            </w:rPr>
-          </w:pPr>
-          <w:hyperlink w:anchor="_Toc42518015" w:history="1">
-            <w:r>
-              <w:rPr>
-                <w:rStyle w:val="Hyperlink"/>
-                <w:noProof/>
-              </w:rPr>
-              <w:t>If the Server is on a remote computer, check your firewall.</w:t>
-            </w:r>
-            <w:r>
-              <w:rPr>
-                <w:noProof/>
-                <w:webHidden/>
-              </w:rPr>
-              <w:tab/>
-            </w:r>
-            <w:r>
-              <w:rPr>
-                <w:noProof/>
-                <w:webHidden/>
-              </w:rPr>
-              <w:fldChar w:fldCharType="begin"/>
-            </w:r>
-            <w:r>
-              <w:rPr>
-                <w:noProof/>
-                <w:webHidden/>
-              </w:rPr>
-              <w:instrText xml:space="preserve"> PAGEREF _Toc42518015 \h </w:instrText>
-            </w:r>
-            <w:r>
-              <w:rPr>
-                <w:noProof/>
-                <w:webHidden/>
-              </w:rPr>
-            </w:r>
-            <w:r>
-              <w:rPr>
-                <w:noProof/>
-                <w:webHidden/>
-              </w:rPr>
-              <w:fldChar w:fldCharType="separate"/>
-            </w:r>
-            <w:r>
-              <w:rPr>
-                <w:noProof/>
-                <w:webHidden/>
-              </w:rPr>
-              <w:t>8</w:t>
+              <w:t>13</w:t>
             </w:r>
             <w:r>
               <w:rPr>
@@ -928,7 +730,7 @@
       <w:pPr>
         <w:pStyle w:val="Heading1"/>
       </w:pPr>
-      <w:bookmarkStart w:id="1" w:name="_Toc42518005"/>
+      <w:bookmarkStart w:id="1" w:name="_Toc46903738"/>
       <w:r>
         <w:t>Overview</w:t>
       </w:r>
@@ -940,10 +742,25 @@
         <w:t xml:space="preserve">This API Note describes </w:t>
       </w:r>
       <w:r>
-        <w:t xml:space="preserve">a User Extension that </w:t>
-      </w:r>
-      <w:r>
-        <w:t>illustrates different flavors of using the Custom Calculation Step to do the following:</w:t>
+        <w:t xml:space="preserve">practical examples for </w:t>
+      </w:r>
+      <w:r>
+        <w:t xml:space="preserve">creating and </w:t>
+      </w:r>
+      <w:r>
+        <w:t>using</w:t>
+      </w:r>
+      <w:r>
+        <w:t xml:space="preserve"> the </w:t>
+      </w:r>
+      <w:r>
+        <w:t>Simio User-Define</w:t>
+      </w:r>
+      <w:r>
+        <w:t xml:space="preserve"> Step</w:t>
+      </w:r>
+      <w:r>
+        <w:t>. It is expected that these examples will grow over time. At present, the following are provided:</w:t>
       </w:r>
     </w:p>
     <w:p>
@@ -954,7 +771,18 @@
         </w:numPr>
       </w:pPr>
       <w:r>
-        <w:t>Get data from a Table</w:t>
+        <w:t xml:space="preserve">Interface with a </w:t>
+      </w:r>
+      <w:proofErr w:type="spellStart"/>
+      <w:r>
+        <w:t>Simio</w:t>
+      </w:r>
+      <w:r>
+        <w:t>Table</w:t>
+      </w:r>
+      <w:proofErr w:type="spellEnd"/>
+      <w:r>
+        <w:t xml:space="preserve"> a Run-Time</w:t>
       </w:r>
     </w:p>
     <w:p>
@@ -965,7 +793,10 @@
         </w:numPr>
       </w:pPr>
       <w:r>
-        <w:t>Get data from SQL Server using EF (Entity Framework)</w:t>
+        <w:t>Interface with</w:t>
+      </w:r>
+      <w:r>
+        <w:t xml:space="preserve"> SQL Server using EF (Entity Framework)</w:t>
       </w:r>
     </w:p>
     <w:p>
@@ -987,62 +818,12 @@
         <w:t xml:space="preserve"> provided</w:t>
       </w:r>
       <w:r>
-        <w:t>.</w:t>
+        <w:t>, along with a section in this document to explain how the step works.</w:t>
       </w:r>
     </w:p>
     <w:p>
       <w:r>
         <w:br w:type="page"/>
-      </w:r>
-    </w:p>
-    <w:p>
-      <w:pPr>
-        <w:pStyle w:val="Heading2"/>
-      </w:pPr>
-      <w:bookmarkStart w:id="2" w:name="_Toc42518006"/>
-      <w:r>
-        <w:lastRenderedPageBreak/>
-        <w:t xml:space="preserve">Some </w:t>
-      </w:r>
-      <w:r>
-        <w:t xml:space="preserve">Background </w:t>
-      </w:r>
-      <w:r>
-        <w:t xml:space="preserve">Information </w:t>
-      </w:r>
-      <w:r>
-        <w:t xml:space="preserve">on </w:t>
-      </w:r>
-      <w:bookmarkEnd w:id="2"/>
-      <w:r>
-        <w:t xml:space="preserve">Assorted </w:t>
-      </w:r>
-      <w:r>
-        <w:t>Custom</w:t>
-      </w:r>
-      <w:r>
-        <w:t xml:space="preserve"> Steps</w:t>
-      </w:r>
-      <w:r>
-        <w:t>.</w:t>
-      </w:r>
-    </w:p>
-    <w:p/>
-    <w:p>
-      <w:r>
-        <w:t>(Information about Simio Tables)</w:t>
-      </w:r>
-    </w:p>
-    <w:p/>
-    <w:p>
-      <w:r>
-        <w:t xml:space="preserve">(Information about </w:t>
-      </w:r>
-      <w:r>
-        <w:t>Entity Framework</w:t>
-      </w:r>
-      <w:r>
-        <w:t>)</w:t>
       </w:r>
     </w:p>
     <w:p/>
@@ -1063,9 +844,12 @@
       <w:pPr>
         <w:pStyle w:val="Heading1"/>
       </w:pPr>
-      <w:bookmarkStart w:id="3" w:name="_Toc42518007"/>
+      <w:bookmarkStart w:id="2" w:name="_Toc46903739"/>
       <w:r>
         <w:lastRenderedPageBreak/>
+        <w:t xml:space="preserve">Example 1: </w:t>
+      </w:r>
+      <w:r>
         <w:t>Simio Table Inter</w:t>
       </w:r>
       <w:r>
@@ -1077,23 +861,76 @@
       <w:r>
         <w:t xml:space="preserve"> Step</w:t>
       </w:r>
+      <w:bookmarkEnd w:id="2"/>
+    </w:p>
+    <w:p/>
+    <w:p/>
+    <w:p>
+      <w:pPr>
+        <w:pStyle w:val="Heading2"/>
+      </w:pPr>
+      <w:bookmarkStart w:id="3" w:name="_Toc46903277"/>
+      <w:bookmarkStart w:id="4" w:name="_Toc46903740"/>
+      <w:r>
+        <w:t>Some Background Information</w:t>
+      </w:r>
       <w:bookmarkEnd w:id="3"/>
+      <w:bookmarkEnd w:id="4"/>
     </w:p>
     <w:p/>
     <w:p>
       <w:r>
-        <w:t>Although there are several ways to interface with a Simio Table, this demonstrates the preferred way if you are reading and writing to a State variable (and potentially reading Properties) from a Simio Table.</w:t>
-      </w:r>
-    </w:p>
-    <w:p>
-      <w:r>
-        <w:t>There trickiest part of this is to realize that a Repeating Group can be mapped to a Simio table</w:t>
-      </w:r>
-      <w:r>
-        <w:t xml:space="preserve">, and then – using the </w:t>
+        <w:t>Simio Tables are an important component of the Simio Data Driven model philosophy. However, for various reasons, such as performance and Simio architecture they do not exist at run-time as a matrix, but rather a collection of columns of various types, such as Properties, States, etc.</w:t>
+      </w:r>
+    </w:p>
+    <w:p>
+      <w:r>
+        <w:t xml:space="preserve">Accessing data in Simio tables does require some interfacing techniques that are not obvious. This example explores </w:t>
+      </w:r>
+      <w:r>
+        <w:t>some of these</w:t>
+      </w:r>
+      <w:r>
+        <w:t xml:space="preserve"> techniques.</w:t>
+      </w:r>
+    </w:p>
+    <w:p/>
+    <w:p>
+      <w:pPr>
+        <w:rPr>
+          <w:b/>
+          <w:bCs/>
+        </w:rPr>
+      </w:pPr>
+      <w:r>
+        <w:rPr>
+          <w:b/>
+          <w:bCs/>
+        </w:rPr>
+        <w:t>Model: Model1.spfx</w:t>
+      </w:r>
+    </w:p>
+    <w:p>
+      <w:r>
+        <w:t xml:space="preserve">VS Project: </w:t>
       </w:r>
       <w:proofErr w:type="spellStart"/>
       <w:r>
+        <w:t>SimioTableInterfaceStep</w:t>
+      </w:r>
+      <w:proofErr w:type="spellEnd"/>
+    </w:p>
+    <w:p>
+      <w:r>
+        <w:t>Although there are several ways to interface with a Simio Table, this example demonstrates a preferred way if you are reading and writing to a State variable (and potentially reading Properties) from a Simio Table.</w:t>
+      </w:r>
+    </w:p>
+    <w:p>
+      <w:r>
+        <w:t xml:space="preserve">There trickiest part of this is to realize that a Repeating Group (RG) can be mapped to a Simio table, and then – using the </w:t>
+      </w:r>
+      <w:proofErr w:type="spellStart"/>
+      <w:r>
         <w:t>GetRow</w:t>
       </w:r>
       <w:proofErr w:type="spellEnd"/>
@@ -1103,19 +940,21 @@
     </w:p>
     <w:p>
       <w:r>
-        <w:t xml:space="preserve">So, the workflow </w:t>
-      </w:r>
-      <w:proofErr w:type="gramStart"/>
-      <w:r>
-        <w:t>is  this</w:t>
-      </w:r>
-      <w:proofErr w:type="gramEnd"/>
-      <w:r>
-        <w:t>:</w:t>
-      </w:r>
-    </w:p>
-    <w:p>
-      <w:r>
+        <w:t>So, the workflow is this:</w:t>
+      </w:r>
+    </w:p>
+    <w:p>
+      <w:pPr>
+        <w:rPr>
+          <w:b/>
+          <w:bCs/>
+        </w:rPr>
+      </w:pPr>
+      <w:r>
+        <w:rPr>
+          <w:b/>
+          <w:bCs/>
+        </w:rPr>
         <w:t>In the Code:</w:t>
       </w:r>
     </w:p>
@@ -1129,24 +968,36 @@
       </w:r>
       <w:proofErr w:type="spellEnd"/>
       <w:r>
-        <w:t xml:space="preserve"> method, create properties that you will use to map to the Simio table. Remember that you can only write to the Simio Tables’ state columns. </w:t>
-      </w:r>
-    </w:p>
-    <w:p>
-      <w:r>
-        <w:t xml:space="preserve">The names </w:t>
-      </w:r>
-      <w:proofErr w:type="gramStart"/>
-      <w:r>
-        <w:t>don’t</w:t>
-      </w:r>
-      <w:proofErr w:type="gramEnd"/>
-      <w:r>
-        <w:t xml:space="preserve"> have to match the table’s column names since we will “map” these properties to the table columns in the Simio Project.</w:t>
-      </w:r>
-    </w:p>
-    <w:p>
-      <w:r>
+        <w:t xml:space="preserve"> method, create properties that you will use to map to the Simio table. Remember that you can only </w:t>
+      </w:r>
+      <w:r>
+        <w:rPr>
+          <w:i/>
+          <w:iCs/>
+        </w:rPr>
+        <w:t>write</w:t>
+      </w:r>
+      <w:r>
+        <w:t xml:space="preserve"> to the Simio Tables’ state columns. </w:t>
+      </w:r>
+    </w:p>
+    <w:p>
+      <w:r>
+        <w:t>The names do not have to match the table’s column names since we will “map” these properties to the table columns in the Simio Project.</w:t>
+      </w:r>
+    </w:p>
+    <w:p>
+      <w:pPr>
+        <w:rPr>
+          <w:b/>
+          <w:bCs/>
+        </w:rPr>
+      </w:pPr>
+      <w:r>
+        <w:rPr>
+          <w:b/>
+          <w:bCs/>
+        </w:rPr>
         <w:t>In the Simio Project:</w:t>
       </w:r>
     </w:p>
@@ -1171,13 +1022,18 @@
         <w:t xml:space="preserve"> and set the Referenced Property to Table1:</w:t>
       </w:r>
     </w:p>
-    <w:p>
-      <w:r>
+    <w:p/>
+    <w:p>
+      <w:r>
+        <w:rPr>
+          <w:noProof/>
+        </w:rPr>
+        <w:lastRenderedPageBreak/>
         <w:drawing>
-          <wp:inline distT="0" distB="0" distL="0" distR="0" wp14:anchorId="124A51EE" wp14:editId="10B8EE46">
+          <wp:inline distT="0" distB="0" distL="0" distR="0" wp14:anchorId="4AE820CF" wp14:editId="463F8050">
             <wp:extent cx="5943600" cy="2811145"/>
             <wp:effectExtent l="0" t="0" r="0" b="8255"/>
-            <wp:docPr id="5" name="Picture 5" descr="A screenshot of a social media post&#10;&#10;Description automatically generated"/>
+            <wp:docPr id="10" name="Picture 10" descr="A screenshot of a social media post&#10;&#10;Description automatically generated"/>
             <wp:cNvGraphicFramePr>
               <a:graphicFrameLocks xmlns:a="http://schemas.openxmlformats.org/drawingml/2006/main" noChangeAspect="1"/>
             </wp:cNvGraphicFramePr>
@@ -1212,25 +1068,29 @@
     </w:p>
     <w:p>
       <w:r>
-        <w:t xml:space="preserve">Note: If you </w:t>
-      </w:r>
-      <w:proofErr w:type="gramStart"/>
-      <w:r>
-        <w:t>don’t</w:t>
-      </w:r>
-      <w:proofErr w:type="gramEnd"/>
-      <w:r>
-        <w:t xml:space="preserve"> see the curved green “reference” arrow, then this project won’t work correctly!</w:t>
-      </w:r>
-    </w:p>
-    <w:p>
-      <w:r>
-        <w:lastRenderedPageBreak/>
+        <w:t xml:space="preserve">Note: If you do not see the curved green “reference” arrow, then this project </w:t>
+      </w:r>
+      <w:r>
+        <w:rPr>
+          <w:b/>
+          <w:bCs/>
+        </w:rPr>
+        <w:t>will not</w:t>
+      </w:r>
+      <w:r>
+        <w:t xml:space="preserve"> work correctly!</w:t>
+      </w:r>
+    </w:p>
+    <w:p>
+      <w:r>
+        <w:rPr>
+          <w:noProof/>
+        </w:rPr>
         <w:drawing>
-          <wp:inline distT="0" distB="0" distL="0" distR="0" wp14:anchorId="17B68AEA" wp14:editId="50FBFE89">
+          <wp:inline distT="0" distB="0" distL="0" distR="0" wp14:anchorId="0D2A521C" wp14:editId="2B9CB5DE">
             <wp:extent cx="5624047" cy="2880610"/>
             <wp:effectExtent l="0" t="0" r="0" b="0"/>
-            <wp:docPr id="6" name="Picture 6" descr="A screenshot of a cell phone&#10;&#10;Description automatically generated"/>
+            <wp:docPr id="11" name="Picture 11" descr="A screenshot of a cell phone&#10;&#10;Description automatically generated"/>
             <wp:cNvGraphicFramePr>
               <a:graphicFrameLocks xmlns:a="http://schemas.openxmlformats.org/drawingml/2006/main" noChangeAspect="1"/>
             </wp:cNvGraphicFramePr>
@@ -1266,13 +1126,7 @@
     <w:p/>
     <w:p>
       <w:r>
-        <w:t>Then select the el</w:t>
-      </w:r>
-      <w:r>
-        <w:t>l</w:t>
-      </w:r>
-      <w:r>
-        <w:t xml:space="preserve">ipses on the right to bring up the Repeating Property Editor and then enter the field mappings. </w:t>
+        <w:t xml:space="preserve">Then select the ellipses on the right to bring up the Repeating Property Editor and then enter the field mappings. </w:t>
       </w:r>
     </w:p>
     <w:p>
@@ -1283,11 +1137,15 @@
     <w:p/>
     <w:p>
       <w:r>
+        <w:rPr>
+          <w:noProof/>
+        </w:rPr>
+        <w:lastRenderedPageBreak/>
         <w:drawing>
-          <wp:inline distT="0" distB="0" distL="0" distR="0" wp14:anchorId="23F7ADFB" wp14:editId="57D68D73">
+          <wp:inline distT="0" distB="0" distL="0" distR="0" wp14:anchorId="35F9DA3E" wp14:editId="4D365922">
             <wp:extent cx="5943600" cy="2896235"/>
             <wp:effectExtent l="0" t="0" r="0" b="0"/>
-            <wp:docPr id="7" name="Picture 7" descr="A screenshot of a social media post&#10;&#10;Description automatically generated"/>
+            <wp:docPr id="12" name="Picture 12" descr="A screenshot of a social media post&#10;&#10;Description automatically generated"/>
             <wp:cNvGraphicFramePr>
               <a:graphicFrameLocks xmlns:a="http://schemas.openxmlformats.org/drawingml/2006/main" noChangeAspect="1"/>
             </wp:cNvGraphicFramePr>
@@ -1327,18 +1185,20 @@
     </w:p>
     <w:p>
       <w:r>
-        <w:lastRenderedPageBreak/>
         <w:t>When you run the model, this is what you should see:</w:t>
       </w:r>
     </w:p>
     <w:p/>
     <w:p>
       <w:r>
+        <w:rPr>
+          <w:noProof/>
+        </w:rPr>
         <w:drawing>
-          <wp:inline distT="0" distB="0" distL="0" distR="0" wp14:anchorId="41A89889" wp14:editId="578F0698">
+          <wp:inline distT="0" distB="0" distL="0" distR="0" wp14:anchorId="39065AAC" wp14:editId="43D152D9">
             <wp:extent cx="5943600" cy="3850640"/>
             <wp:effectExtent l="0" t="0" r="0" b="0"/>
-            <wp:docPr id="8" name="Picture 8" descr="A screenshot of a social media post&#10;&#10;Description automatically generated"/>
+            <wp:docPr id="13" name="Picture 13" descr="A screenshot of a social media post&#10;&#10;Description automatically generated"/>
             <wp:cNvGraphicFramePr>
               <a:graphicFrameLocks xmlns:a="http://schemas.openxmlformats.org/drawingml/2006/main" noChangeAspect="1"/>
             </wp:cNvGraphicFramePr>
@@ -1372,243 +1232,80 @@
       </w:r>
     </w:p>
     <w:p/>
-    <w:p>
-      <w:r>
-        <w:br w:type="page"/>
-      </w:r>
-    </w:p>
-    <w:p/>
-    <w:p>
-      <w:pPr>
-        <w:pStyle w:val="Heading2"/>
-      </w:pPr>
-      <w:bookmarkStart w:id="4" w:name="_Toc42518008"/>
-      <w:r>
-        <w:t>Simio Table Interface</w:t>
-      </w:r>
-      <w:r>
-        <w:t xml:space="preserve"> Step</w:t>
-      </w:r>
-      <w:r>
-        <w:t xml:space="preserve"> Code</w:t>
-      </w:r>
-      <w:r>
-        <w:t xml:space="preserve"> Overview</w:t>
-      </w:r>
-      <w:bookmarkEnd w:id="4"/>
-    </w:p>
-    <w:p/>
-    <w:p>
-      <w:r>
-        <w:t xml:space="preserve">The code for the Process Step is in the </w:t>
-      </w:r>
-    </w:p>
     <w:p/>
     <w:p/>
     <w:p>
-      <w:r>
-        <w:br w:type="page"/>
-      </w:r>
-    </w:p>
-    <w:p/>
-    <w:p>
-      <w:pPr>
-        <w:pStyle w:val="Heading1"/>
-      </w:pPr>
-      <w:bookmarkStart w:id="5" w:name="_Toc42518009"/>
-      <w:r>
-        <w:t>Running the Model</w:t>
+      <w:pPr>
+        <w:pStyle w:val="Heading2"/>
+      </w:pPr>
+      <w:bookmarkStart w:id="5" w:name="_Toc46903741"/>
+      <w:r>
+        <w:t>Notes on Use</w:t>
       </w:r>
       <w:bookmarkEnd w:id="5"/>
-    </w:p>
-    <w:p/>
-    <w:p>
-      <w:r>
-        <w:t>Open</w:t>
-      </w:r>
-      <w:r>
-        <w:t xml:space="preserve"> the Simio project.</w:t>
-      </w:r>
-    </w:p>
-    <w:p>
-      <w:r>
-        <w:t>Now do the following:</w:t>
-      </w:r>
-    </w:p>
-    <w:p/>
-    <w:p>
-      <w:r>
-        <w:t>The Table is named Table1 and has the following characteristics</w:t>
-      </w:r>
-    </w:p>
-    <w:p>
-      <w:r>
-        <w:rPr>
-          <w:noProof/>
-        </w:rPr>
-        <w:drawing>
-          <wp:inline distT="0" distB="0" distL="0" distR="0" wp14:anchorId="16C63EEF" wp14:editId="16982E90">
-            <wp:extent cx="6475622" cy="2295525"/>
-            <wp:effectExtent l="0" t="0" r="1905" b="0"/>
-            <wp:docPr id="2" name="Picture 2" descr="A screenshot of a video game&#10;&#10;Description automatically generated"/>
-            <wp:cNvGraphicFramePr>
-              <a:graphicFrameLocks xmlns:a="http://schemas.openxmlformats.org/drawingml/2006/main" noChangeAspect="1"/>
-            </wp:cNvGraphicFramePr>
-            <a:graphic xmlns:a="http://schemas.openxmlformats.org/drawingml/2006/main">
-              <a:graphicData uri="http://schemas.openxmlformats.org/drawingml/2006/picture">
-                <pic:pic xmlns:pic="http://schemas.openxmlformats.org/drawingml/2006/picture">
-                  <pic:nvPicPr>
-                    <pic:cNvPr id="1" name=""/>
-                    <pic:cNvPicPr/>
-                  </pic:nvPicPr>
-                  <pic:blipFill>
-                    <a:blip r:embed="rId12"/>
-                    <a:stretch>
-                      <a:fillRect/>
-                    </a:stretch>
-                  </pic:blipFill>
-                  <pic:spPr>
-                    <a:xfrm>
-                      <a:off x="0" y="0"/>
-                      <a:ext cx="6478774" cy="2296642"/>
-                    </a:xfrm>
-                    <a:prstGeom prst="rect">
-                      <a:avLst/>
-                    </a:prstGeom>
-                  </pic:spPr>
-                </pic:pic>
-              </a:graphicData>
-            </a:graphic>
-          </wp:inline>
-        </w:drawing>
-      </w:r>
     </w:p>
     <w:p/>
     <w:p/>
     <w:p>
-      <w:r>
-        <w:t>Note that it has 5 rows.</w:t>
-      </w:r>
+      <w:pPr>
+        <w:pStyle w:val="Heading2"/>
+      </w:pPr>
+      <w:bookmarkStart w:id="6" w:name="_Toc46903742"/>
+      <w:r>
+        <w:t>Adding Logic</w:t>
+      </w:r>
+      <w:bookmarkEnd w:id="6"/>
     </w:p>
     <w:p/>
     <w:p>
       <w:r>
-        <w:t xml:space="preserve">The Step has </w:t>
-      </w:r>
-      <w:proofErr w:type="gramStart"/>
-      <w:r>
-        <w:t>a</w:t>
-      </w:r>
-      <w:proofErr w:type="gramEnd"/>
-      <w:r>
-        <w:t xml:space="preserve"> RG named </w:t>
-      </w:r>
+        <w:br w:type="page"/>
+      </w:r>
+    </w:p>
+    <w:p>
+      <w:pPr>
+        <w:pStyle w:val="Heading2"/>
+      </w:pPr>
+      <w:bookmarkStart w:id="7" w:name="_Toc46903743"/>
       <w:proofErr w:type="spellStart"/>
       <w:r>
-        <w:t>MyFieldValues</w:t>
-      </w:r>
+        <w:lastRenderedPageBreak/>
+        <w:t>TroubleShooting</w:t>
+      </w:r>
+      <w:bookmarkEnd w:id="7"/>
       <w:proofErr w:type="spellEnd"/>
-      <w:r>
-        <w:t>, which have properties MyRealState1 through MyRealState4</w:t>
-      </w:r>
-    </w:p>
-    <w:p>
-      <w:r>
-        <w:rPr>
-          <w:noProof/>
-        </w:rPr>
-        <w:lastRenderedPageBreak/>
-        <w:drawing>
-          <wp:inline distT="0" distB="0" distL="0" distR="0" wp14:anchorId="1F696C9A" wp14:editId="2DE4195B">
-            <wp:extent cx="5943600" cy="3856990"/>
-            <wp:effectExtent l="0" t="0" r="0" b="0"/>
-            <wp:docPr id="3" name="Picture 3" descr="A screenshot of a social media post&#10;&#10;Description automatically generated"/>
-            <wp:cNvGraphicFramePr>
-              <a:graphicFrameLocks xmlns:a="http://schemas.openxmlformats.org/drawingml/2006/main" noChangeAspect="1"/>
-            </wp:cNvGraphicFramePr>
-            <a:graphic xmlns:a="http://schemas.openxmlformats.org/drawingml/2006/main">
-              <a:graphicData uri="http://schemas.openxmlformats.org/drawingml/2006/picture">
-                <pic:pic xmlns:pic="http://schemas.openxmlformats.org/drawingml/2006/picture">
-                  <pic:nvPicPr>
-                    <pic:cNvPr id="1" name=""/>
-                    <pic:cNvPicPr/>
-                  </pic:nvPicPr>
-                  <pic:blipFill>
-                    <a:blip r:embed="rId13"/>
-                    <a:stretch>
-                      <a:fillRect/>
-                    </a:stretch>
-                  </pic:blipFill>
-                  <pic:spPr>
-                    <a:xfrm>
-                      <a:off x="0" y="0"/>
-                      <a:ext cx="5943600" cy="3856990"/>
-                    </a:xfrm>
-                    <a:prstGeom prst="rect">
-                      <a:avLst/>
-                    </a:prstGeom>
-                  </pic:spPr>
-                </pic:pic>
-              </a:graphicData>
-            </a:graphic>
-          </wp:inline>
-        </w:drawing>
-      </w:r>
-    </w:p>
-    <w:p/>
-    <w:p>
-      <w:r>
-        <w:rPr>
-          <w:noProof/>
-        </w:rPr>
-        <w:drawing>
-          <wp:inline distT="0" distB="0" distL="0" distR="0" wp14:anchorId="086E8BA2" wp14:editId="64FC73CE">
-            <wp:extent cx="5943600" cy="3072130"/>
-            <wp:effectExtent l="0" t="0" r="0" b="0"/>
-            <wp:docPr id="4" name="Picture 4" descr="A screenshot of a computer&#10;&#10;Description automatically generated"/>
-            <wp:cNvGraphicFramePr>
-              <a:graphicFrameLocks xmlns:a="http://schemas.openxmlformats.org/drawingml/2006/main" noChangeAspect="1"/>
-            </wp:cNvGraphicFramePr>
-            <a:graphic xmlns:a="http://schemas.openxmlformats.org/drawingml/2006/main">
-              <a:graphicData uri="http://schemas.openxmlformats.org/drawingml/2006/picture">
-                <pic:pic xmlns:pic="http://schemas.openxmlformats.org/drawingml/2006/picture">
-                  <pic:nvPicPr>
-                    <pic:cNvPr id="1" name=""/>
-                    <pic:cNvPicPr/>
-                  </pic:nvPicPr>
-                  <pic:blipFill>
-                    <a:blip r:embed="rId14"/>
-                    <a:stretch>
-                      <a:fillRect/>
-                    </a:stretch>
-                  </pic:blipFill>
-                  <pic:spPr>
-                    <a:xfrm>
-                      <a:off x="0" y="0"/>
-                      <a:ext cx="5943600" cy="3072130"/>
-                    </a:xfrm>
-                    <a:prstGeom prst="rect">
-                      <a:avLst/>
-                    </a:prstGeom>
-                  </pic:spPr>
-                </pic:pic>
-              </a:graphicData>
-            </a:graphic>
-          </wp:inline>
-        </w:drawing>
-      </w:r>
     </w:p>
     <w:p/>
     <w:p/>
     <w:p>
+      <w:r>
+        <w:br w:type="page"/>
+      </w:r>
+    </w:p>
+    <w:p>
+      <w:r>
+        <w:lastRenderedPageBreak/>
+        <w:br w:type="page"/>
+      </w:r>
+    </w:p>
+    <w:p>
       <w:pPr>
         <w:pStyle w:val="Heading1"/>
       </w:pPr>
-      <w:bookmarkStart w:id="6" w:name="_Toc42518010"/>
-      <w:r>
-        <w:t>Notes on Use</w:t>
-      </w:r>
-      <w:bookmarkEnd w:id="6"/>
+      <w:bookmarkStart w:id="8" w:name="_Toc46903280"/>
+      <w:bookmarkStart w:id="9" w:name="_Toc46903744"/>
+      <w:r>
+        <w:lastRenderedPageBreak/>
+        <w:t>Example 2: Interfacing with SQL Server Using Entity Framework (EF)</w:t>
+      </w:r>
+      <w:bookmarkEnd w:id="8"/>
+      <w:bookmarkEnd w:id="9"/>
+    </w:p>
+    <w:p/>
+    <w:p>
+      <w:r>
+        <w:t>Note: Currently under development</w:t>
+      </w:r>
     </w:p>
     <w:p/>
     <w:p/>
@@ -1616,36 +1313,55 @@
       <w:pPr>
         <w:pStyle w:val="Heading2"/>
       </w:pPr>
-      <w:bookmarkStart w:id="7" w:name="_Toc42518012"/>
-      <w:r>
-        <w:t>Adding Logic</w:t>
-      </w:r>
-      <w:bookmarkEnd w:id="7"/>
+      <w:bookmarkStart w:id="10" w:name="_Toc46903281"/>
+      <w:bookmarkStart w:id="11" w:name="_Toc46903745"/>
+      <w:r>
+        <w:t>Some Background Information</w:t>
+      </w:r>
+      <w:bookmarkEnd w:id="10"/>
+      <w:bookmarkEnd w:id="11"/>
+    </w:p>
+    <w:p>
+      <w:r>
+        <w:t>Interfacing with relational data is perhaps the most common way to share information.</w:t>
+      </w:r>
+    </w:p>
+    <w:p>
+      <w:r>
+        <w:t>There are several good examples in the Simio literature for doing this is a simplistic fashion, but few that explore production-grade techniques that allow for a fast and secure way to do so.</w:t>
+      </w:r>
+    </w:p>
+    <w:p>
+      <w:r>
+        <w:t>That is the purpose for demonstrating how to do so with Entity Framework (EF).</w:t>
+      </w:r>
+    </w:p>
+    <w:p>
+      <w:r>
+        <w:t>All techniques have pro and con arguments, and EF is no exception. The biggest “con” may be that a supporting model must be built. Even so, the EF technique has become the foremost open source modern technique for interfacing to SQL Server.</w:t>
+      </w:r>
     </w:p>
     <w:p/>
     <w:p>
-      <w:r>
-        <w:br w:type="page"/>
-      </w:r>
-    </w:p>
-    <w:p>
-      <w:pPr>
-        <w:pStyle w:val="Heading1"/>
-      </w:pPr>
-      <w:bookmarkStart w:id="8" w:name="_Toc42518013"/>
-      <w:proofErr w:type="spellStart"/>
-      <w:r>
-        <w:lastRenderedPageBreak/>
-        <w:t>TroubleShooting</w:t>
-      </w:r>
-      <w:bookmarkEnd w:id="8"/>
-      <w:proofErr w:type="spellEnd"/>
+      <w:pPr>
+        <w:rPr>
+          <w:b/>
+          <w:bCs/>
+        </w:rPr>
+      </w:pPr>
+      <w:r>
+        <w:rPr>
+          <w:b/>
+          <w:bCs/>
+        </w:rPr>
+        <w:t>The Model: Model2.spfx</w:t>
+      </w:r>
     </w:p>
     <w:p/>
     <w:p/>
     <w:p/>
     <w:sectPr>
-      <w:headerReference w:type="default" r:id="rId15"/>
+      <w:headerReference w:type="default" r:id="rId12"/>
       <w:pgSz w:w="12240" w:h="15840"/>
       <w:pgMar w:top="1440" w:right="1440" w:bottom="1440" w:left="1440" w:header="720" w:footer="720" w:gutter="0"/>
       <w:cols w:space="720"/>

</xml_diff>

<commit_message>
Updated the Docs to indicate that only the Simio Table references is complete at this time.
</commit_message>
<xml_diff>
--- a/Documentation/Simio API Note - CustomCalculationSteps.docx
+++ b/Documentation/Simio API Note - CustomCalculationSteps.docx
@@ -6,7 +6,7 @@
       <w:pPr>
         <w:pStyle w:val="Heading1"/>
       </w:pPr>
-      <w:bookmarkStart w:id="0" w:name="_Toc46903737"/>
+      <w:bookmarkStart w:id="0" w:name="_Toc49254399"/>
       <w:r>
         <w:t>S</w:t>
       </w:r>
@@ -38,13 +38,10 @@
         <w:t>20</w:t>
       </w:r>
       <w:r>
-        <w:t xml:space="preserve"> (D</w:t>
-      </w:r>
-      <w:r>
-        <w:t xml:space="preserve">an </w:t>
-      </w:r>
-      <w:r>
-        <w:t>houck)</w:t>
+        <w:t xml:space="preserve"> (</w:t>
+      </w:r>
+      <w:r>
+        <w:t>Creation)</w:t>
       </w:r>
     </w:p>
     <w:p/>
@@ -98,13 +95,13 @@
           <w:r>
             <w:fldChar w:fldCharType="separate"/>
           </w:r>
-          <w:hyperlink w:anchor="_Toc46903737" w:history="1">
+          <w:hyperlink w:anchor="_Toc49254399" w:history="1">
             <w:r>
               <w:rPr>
                 <w:rStyle w:val="Hyperlink"/>
                 <w:noProof/>
               </w:rPr>
-              <w:t>Simio API Note: Assorted Custom Steps</w:t>
+              <w:t>Simio API Note: Custom Calculation Steps</w:t>
             </w:r>
             <w:r>
               <w:rPr>
@@ -125,7 +122,7 @@
                 <w:noProof/>
                 <w:webHidden/>
               </w:rPr>
-              <w:instrText xml:space="preserve"> PAGEREF _Toc46903737 \h </w:instrText>
+              <w:instrText xml:space="preserve"> PAGEREF _Toc49254399 \h </w:instrText>
             </w:r>
             <w:r>
               <w:rPr>
@@ -167,7 +164,7 @@
               <w:noProof/>
             </w:rPr>
           </w:pPr>
-          <w:hyperlink w:anchor="_Toc46903738" w:history="1">
+          <w:hyperlink w:anchor="_Toc49254400" w:history="1">
             <w:r>
               <w:rPr>
                 <w:rStyle w:val="Hyperlink"/>
@@ -194,7 +191,7 @@
                 <w:noProof/>
                 <w:webHidden/>
               </w:rPr>
-              <w:instrText xml:space="preserve"> PAGEREF _Toc46903738 \h </w:instrText>
+              <w:instrText xml:space="preserve"> PAGEREF _Toc49254400 \h </w:instrText>
             </w:r>
             <w:r>
               <w:rPr>
@@ -236,7 +233,7 @@
               <w:noProof/>
             </w:rPr>
           </w:pPr>
-          <w:hyperlink w:anchor="_Toc46903739" w:history="1">
+          <w:hyperlink w:anchor="_Toc49254401" w:history="1">
             <w:r>
               <w:rPr>
                 <w:rStyle w:val="Hyperlink"/>
@@ -263,7 +260,7 @@
                 <w:noProof/>
                 <w:webHidden/>
               </w:rPr>
-              <w:instrText xml:space="preserve"> PAGEREF _Toc46903739 \h </w:instrText>
+              <w:instrText xml:space="preserve"> PAGEREF _Toc49254401 \h </w:instrText>
             </w:r>
             <w:r>
               <w:rPr>
@@ -283,7 +280,7 @@
                 <w:noProof/>
                 <w:webHidden/>
               </w:rPr>
-              <w:t>4</w:t>
+              <w:t>3</w:t>
             </w:r>
             <w:r>
               <w:rPr>
@@ -305,7 +302,7 @@
               <w:noProof/>
             </w:rPr>
           </w:pPr>
-          <w:hyperlink w:anchor="_Toc46903740" w:history="1">
+          <w:hyperlink w:anchor="_Toc49254402" w:history="1">
             <w:r>
               <w:rPr>
                 <w:rStyle w:val="Hyperlink"/>
@@ -332,7 +329,7 @@
                 <w:noProof/>
                 <w:webHidden/>
               </w:rPr>
-              <w:instrText xml:space="preserve"> PAGEREF _Toc46903740 \h </w:instrText>
+              <w:instrText xml:space="preserve"> PAGEREF _Toc49254402 \h </w:instrText>
             </w:r>
             <w:r>
               <w:rPr>
@@ -352,7 +349,214 @@
                 <w:noProof/>
                 <w:webHidden/>
               </w:rPr>
-              <w:t>4</w:t>
+              <w:t>3</w:t>
+            </w:r>
+            <w:r>
+              <w:rPr>
+                <w:noProof/>
+                <w:webHidden/>
+              </w:rPr>
+              <w:fldChar w:fldCharType="end"/>
+            </w:r>
+          </w:hyperlink>
+        </w:p>
+        <w:p>
+          <w:pPr>
+            <w:pStyle w:val="TOC2"/>
+            <w:tabs>
+              <w:tab w:val="right" w:leader="dot" w:pos="9350"/>
+            </w:tabs>
+            <w:rPr>
+              <w:rFonts w:eastAsiaTheme="minorEastAsia"/>
+              <w:noProof/>
+            </w:rPr>
+          </w:pPr>
+          <w:hyperlink w:anchor="_Toc49254403" w:history="1">
+            <w:r>
+              <w:rPr>
+                <w:rStyle w:val="Hyperlink"/>
+                <w:noProof/>
+              </w:rPr>
+              <w:t>Notes on Use</w:t>
+            </w:r>
+            <w:r>
+              <w:rPr>
+                <w:noProof/>
+                <w:webHidden/>
+              </w:rPr>
+              <w:tab/>
+            </w:r>
+            <w:r>
+              <w:rPr>
+                <w:noProof/>
+                <w:webHidden/>
+              </w:rPr>
+              <w:fldChar w:fldCharType="begin"/>
+            </w:r>
+            <w:r>
+              <w:rPr>
+                <w:noProof/>
+                <w:webHidden/>
+              </w:rPr>
+              <w:instrText xml:space="preserve"> PAGEREF _Toc49254403 \h </w:instrText>
+            </w:r>
+            <w:r>
+              <w:rPr>
+                <w:noProof/>
+                <w:webHidden/>
+              </w:rPr>
+            </w:r>
+            <w:r>
+              <w:rPr>
+                <w:noProof/>
+                <w:webHidden/>
+              </w:rPr>
+              <w:fldChar w:fldCharType="separate"/>
+            </w:r>
+            <w:r>
+              <w:rPr>
+                <w:noProof/>
+                <w:webHidden/>
+              </w:rPr>
+              <w:t>6</w:t>
+            </w:r>
+            <w:r>
+              <w:rPr>
+                <w:noProof/>
+                <w:webHidden/>
+              </w:rPr>
+              <w:fldChar w:fldCharType="end"/>
+            </w:r>
+          </w:hyperlink>
+        </w:p>
+        <w:p>
+          <w:pPr>
+            <w:pStyle w:val="TOC2"/>
+            <w:tabs>
+              <w:tab w:val="right" w:leader="dot" w:pos="9350"/>
+            </w:tabs>
+            <w:rPr>
+              <w:rFonts w:eastAsiaTheme="minorEastAsia"/>
+              <w:noProof/>
+            </w:rPr>
+          </w:pPr>
+          <w:hyperlink w:anchor="_Toc49254404" w:history="1">
+            <w:r>
+              <w:rPr>
+                <w:rStyle w:val="Hyperlink"/>
+                <w:noProof/>
+              </w:rPr>
+              <w:t>Adding Logic</w:t>
+            </w:r>
+            <w:r>
+              <w:rPr>
+                <w:noProof/>
+                <w:webHidden/>
+              </w:rPr>
+              <w:tab/>
+            </w:r>
+            <w:r>
+              <w:rPr>
+                <w:noProof/>
+                <w:webHidden/>
+              </w:rPr>
+              <w:fldChar w:fldCharType="begin"/>
+            </w:r>
+            <w:r>
+              <w:rPr>
+                <w:noProof/>
+                <w:webHidden/>
+              </w:rPr>
+              <w:instrText xml:space="preserve"> PAGEREF _Toc49254404 \h </w:instrText>
+            </w:r>
+            <w:r>
+              <w:rPr>
+                <w:noProof/>
+                <w:webHidden/>
+              </w:rPr>
+            </w:r>
+            <w:r>
+              <w:rPr>
+                <w:noProof/>
+                <w:webHidden/>
+              </w:rPr>
+              <w:fldChar w:fldCharType="separate"/>
+            </w:r>
+            <w:r>
+              <w:rPr>
+                <w:noProof/>
+                <w:webHidden/>
+              </w:rPr>
+              <w:t>6</w:t>
+            </w:r>
+            <w:r>
+              <w:rPr>
+                <w:noProof/>
+                <w:webHidden/>
+              </w:rPr>
+              <w:fldChar w:fldCharType="end"/>
+            </w:r>
+          </w:hyperlink>
+        </w:p>
+        <w:p>
+          <w:pPr>
+            <w:pStyle w:val="TOC2"/>
+            <w:tabs>
+              <w:tab w:val="right" w:leader="dot" w:pos="9350"/>
+            </w:tabs>
+            <w:rPr>
+              <w:rFonts w:eastAsiaTheme="minorEastAsia"/>
+              <w:noProof/>
+            </w:rPr>
+          </w:pPr>
+          <w:hyperlink w:anchor="_Toc49254405" w:history="1">
+            <w:r>
+              <w:rPr>
+                <w:rStyle w:val="Hyperlink"/>
+                <w:noProof/>
+              </w:rPr>
+              <w:t>TroubleShooting</w:t>
+            </w:r>
+            <w:r>
+              <w:rPr>
+                <w:noProof/>
+                <w:webHidden/>
+              </w:rPr>
+              <w:tab/>
+            </w:r>
+            <w:r>
+              <w:rPr>
+                <w:noProof/>
+                <w:webHidden/>
+              </w:rPr>
+              <w:fldChar w:fldCharType="begin"/>
+            </w:r>
+            <w:r>
+              <w:rPr>
+                <w:noProof/>
+                <w:webHidden/>
+              </w:rPr>
+              <w:instrText xml:space="preserve"> PAGEREF _Toc49254405 \h </w:instrText>
+            </w:r>
+            <w:r>
+              <w:rPr>
+                <w:noProof/>
+                <w:webHidden/>
+              </w:rPr>
+            </w:r>
+            <w:r>
+              <w:rPr>
+                <w:noProof/>
+                <w:webHidden/>
+              </w:rPr>
+              <w:fldChar w:fldCharType="separate"/>
+            </w:r>
+            <w:r>
+              <w:rPr>
+                <w:noProof/>
+                <w:webHidden/>
+              </w:rPr>
+              <w:t>7</w:t>
             </w:r>
             <w:r>
               <w:rPr>
@@ -374,13 +578,13 @@
               <w:noProof/>
             </w:rPr>
           </w:pPr>
-          <w:hyperlink w:anchor="_Toc46903741" w:history="1">
+          <w:hyperlink w:anchor="_Toc49254406" w:history="1">
             <w:r>
               <w:rPr>
                 <w:rStyle w:val="Hyperlink"/>
                 <w:noProof/>
               </w:rPr>
-              <w:t>Notes on Use</w:t>
+              <w:t>Example 2: Interfacing with SQL Server Using Entity Framework (EF) (In Progress)</w:t>
             </w:r>
             <w:r>
               <w:rPr>
@@ -401,7 +605,7 @@
                 <w:noProof/>
                 <w:webHidden/>
               </w:rPr>
-              <w:instrText xml:space="preserve"> PAGEREF _Toc46903741 \h </w:instrText>
+              <w:instrText xml:space="preserve"> PAGEREF _Toc49254406 \h </w:instrText>
             </w:r>
             <w:r>
               <w:rPr>
@@ -421,7 +625,7 @@
                 <w:noProof/>
                 <w:webHidden/>
               </w:rPr>
-              <w:t>7</w:t>
+              <w:t>8</w:t>
             </w:r>
             <w:r>
               <w:rPr>
@@ -443,13 +647,13 @@
               <w:noProof/>
             </w:rPr>
           </w:pPr>
-          <w:hyperlink w:anchor="_Toc46903742" w:history="1">
+          <w:hyperlink w:anchor="_Toc49254407" w:history="1">
             <w:r>
               <w:rPr>
                 <w:rStyle w:val="Hyperlink"/>
                 <w:noProof/>
               </w:rPr>
-              <w:t>Adding Logic</w:t>
+              <w:t>Some Background Information</w:t>
             </w:r>
             <w:r>
               <w:rPr>
@@ -470,7 +674,7 @@
                 <w:noProof/>
                 <w:webHidden/>
               </w:rPr>
-              <w:instrText xml:space="preserve"> PAGEREF _Toc46903742 \h </w:instrText>
+              <w:instrText xml:space="preserve"> PAGEREF _Toc49254407 \h </w:instrText>
             </w:r>
             <w:r>
               <w:rPr>
@@ -490,214 +694,7 @@
                 <w:noProof/>
                 <w:webHidden/>
               </w:rPr>
-              <w:t>7</w:t>
-            </w:r>
-            <w:r>
-              <w:rPr>
-                <w:noProof/>
-                <w:webHidden/>
-              </w:rPr>
-              <w:fldChar w:fldCharType="end"/>
-            </w:r>
-          </w:hyperlink>
-        </w:p>
-        <w:p>
-          <w:pPr>
-            <w:pStyle w:val="TOC1"/>
-            <w:tabs>
-              <w:tab w:val="right" w:leader="dot" w:pos="9350"/>
-            </w:tabs>
-            <w:rPr>
-              <w:rFonts w:eastAsiaTheme="minorEastAsia"/>
-              <w:noProof/>
-            </w:rPr>
-          </w:pPr>
-          <w:hyperlink w:anchor="_Toc46903743" w:history="1">
-            <w:r>
-              <w:rPr>
-                <w:rStyle w:val="Hyperlink"/>
-                <w:noProof/>
-              </w:rPr>
-              <w:t>TroubleShooting</w:t>
-            </w:r>
-            <w:r>
-              <w:rPr>
-                <w:noProof/>
-                <w:webHidden/>
-              </w:rPr>
-              <w:tab/>
-            </w:r>
-            <w:r>
-              <w:rPr>
-                <w:noProof/>
-                <w:webHidden/>
-              </w:rPr>
-              <w:fldChar w:fldCharType="begin"/>
-            </w:r>
-            <w:r>
-              <w:rPr>
-                <w:noProof/>
-                <w:webHidden/>
-              </w:rPr>
-              <w:instrText xml:space="preserve"> PAGEREF _Toc46903743 \h </w:instrText>
-            </w:r>
-            <w:r>
-              <w:rPr>
-                <w:noProof/>
-                <w:webHidden/>
-              </w:rPr>
-            </w:r>
-            <w:r>
-              <w:rPr>
-                <w:noProof/>
-                <w:webHidden/>
-              </w:rPr>
-              <w:fldChar w:fldCharType="separate"/>
-            </w:r>
-            <w:r>
-              <w:rPr>
-                <w:noProof/>
-                <w:webHidden/>
-              </w:rPr>
               <w:t>8</w:t>
-            </w:r>
-            <w:r>
-              <w:rPr>
-                <w:noProof/>
-                <w:webHidden/>
-              </w:rPr>
-              <w:fldChar w:fldCharType="end"/>
-            </w:r>
-          </w:hyperlink>
-        </w:p>
-        <w:p>
-          <w:pPr>
-            <w:pStyle w:val="TOC1"/>
-            <w:tabs>
-              <w:tab w:val="right" w:leader="dot" w:pos="9350"/>
-            </w:tabs>
-            <w:rPr>
-              <w:rFonts w:eastAsiaTheme="minorEastAsia"/>
-              <w:noProof/>
-            </w:rPr>
-          </w:pPr>
-          <w:hyperlink w:anchor="_Toc46903744" w:history="1">
-            <w:r>
-              <w:rPr>
-                <w:rStyle w:val="Hyperlink"/>
-                <w:noProof/>
-              </w:rPr>
-              <w:t>Example 2: Interfacing with SQL Server Using Entity Framework (EF)</w:t>
-            </w:r>
-            <w:r>
-              <w:rPr>
-                <w:noProof/>
-                <w:webHidden/>
-              </w:rPr>
-              <w:tab/>
-            </w:r>
-            <w:r>
-              <w:rPr>
-                <w:noProof/>
-                <w:webHidden/>
-              </w:rPr>
-              <w:fldChar w:fldCharType="begin"/>
-            </w:r>
-            <w:r>
-              <w:rPr>
-                <w:noProof/>
-                <w:webHidden/>
-              </w:rPr>
-              <w:instrText xml:space="preserve"> PAGEREF _Toc46903744 \h </w:instrText>
-            </w:r>
-            <w:r>
-              <w:rPr>
-                <w:noProof/>
-                <w:webHidden/>
-              </w:rPr>
-            </w:r>
-            <w:r>
-              <w:rPr>
-                <w:noProof/>
-                <w:webHidden/>
-              </w:rPr>
-              <w:fldChar w:fldCharType="separate"/>
-            </w:r>
-            <w:r>
-              <w:rPr>
-                <w:noProof/>
-                <w:webHidden/>
-              </w:rPr>
-              <w:t>10</w:t>
-            </w:r>
-            <w:r>
-              <w:rPr>
-                <w:noProof/>
-                <w:webHidden/>
-              </w:rPr>
-              <w:fldChar w:fldCharType="end"/>
-            </w:r>
-          </w:hyperlink>
-        </w:p>
-        <w:p>
-          <w:pPr>
-            <w:pStyle w:val="TOC2"/>
-            <w:tabs>
-              <w:tab w:val="right" w:leader="dot" w:pos="9350"/>
-            </w:tabs>
-            <w:rPr>
-              <w:rFonts w:eastAsiaTheme="minorEastAsia"/>
-              <w:noProof/>
-            </w:rPr>
-          </w:pPr>
-          <w:hyperlink w:anchor="_Toc46903745" w:history="1">
-            <w:r>
-              <w:rPr>
-                <w:rStyle w:val="Hyperlink"/>
-                <w:noProof/>
-              </w:rPr>
-              <w:t>Some Background Information</w:t>
-            </w:r>
-            <w:r>
-              <w:rPr>
-                <w:noProof/>
-                <w:webHidden/>
-              </w:rPr>
-              <w:tab/>
-            </w:r>
-            <w:r>
-              <w:rPr>
-                <w:noProof/>
-                <w:webHidden/>
-              </w:rPr>
-              <w:fldChar w:fldCharType="begin"/>
-            </w:r>
-            <w:r>
-              <w:rPr>
-                <w:noProof/>
-                <w:webHidden/>
-              </w:rPr>
-              <w:instrText xml:space="preserve"> PAGEREF _Toc46903745 \h </w:instrText>
-            </w:r>
-            <w:r>
-              <w:rPr>
-                <w:noProof/>
-                <w:webHidden/>
-              </w:rPr>
-            </w:r>
-            <w:r>
-              <w:rPr>
-                <w:noProof/>
-                <w:webHidden/>
-              </w:rPr>
-              <w:fldChar w:fldCharType="separate"/>
-            </w:r>
-            <w:r>
-              <w:rPr>
-                <w:noProof/>
-                <w:webHidden/>
-              </w:rPr>
-              <w:t>10</w:t>
             </w:r>
             <w:r>
               <w:rPr>
@@ -730,7 +727,7 @@
       <w:pPr>
         <w:pStyle w:val="Heading1"/>
       </w:pPr>
-      <w:bookmarkStart w:id="1" w:name="_Toc46903738"/>
+      <w:bookmarkStart w:id="1" w:name="_Toc49254400"/>
       <w:r>
         <w:t>Overview</w:t>
       </w:r>
@@ -771,16 +768,11 @@
         </w:numPr>
       </w:pPr>
       <w:r>
-        <w:t xml:space="preserve">Interface with a </w:t>
-      </w:r>
-      <w:proofErr w:type="spellStart"/>
-      <w:r>
-        <w:t>Simio</w:t>
+        <w:t>Interface with a Simio</w:t>
       </w:r>
       <w:r>
         <w:t>Table</w:t>
       </w:r>
-      <w:proofErr w:type="spellEnd"/>
       <w:r>
         <w:t xml:space="preserve"> a Run-Time</w:t>
       </w:r>
@@ -826,7 +818,6 @@
         <w:br w:type="page"/>
       </w:r>
     </w:p>
-    <w:p/>
     <w:p>
       <w:pPr>
         <w:rPr>
@@ -836,17 +827,13 @@
           <w:szCs w:val="32"/>
         </w:rPr>
       </w:pPr>
-      <w:r>
-        <w:br w:type="page"/>
-      </w:r>
     </w:p>
     <w:p>
       <w:pPr>
         <w:pStyle w:val="Heading1"/>
       </w:pPr>
-      <w:bookmarkStart w:id="2" w:name="_Toc46903739"/>
-      <w:r>
-        <w:lastRenderedPageBreak/>
+      <w:bookmarkStart w:id="2" w:name="_Toc49254401"/>
+      <w:r>
         <w:t xml:space="preserve">Example 1: </w:t>
       </w:r>
       <w:r>
@@ -870,7 +857,7 @@
         <w:pStyle w:val="Heading2"/>
       </w:pPr>
       <w:bookmarkStart w:id="3" w:name="_Toc46903277"/>
-      <w:bookmarkStart w:id="4" w:name="_Toc46903740"/>
+      <w:bookmarkStart w:id="4" w:name="_Toc49254402"/>
       <w:r>
         <w:t>Some Background Information</w:t>
       </w:r>
@@ -912,13 +899,8 @@
     </w:p>
     <w:p>
       <w:r>
-        <w:t xml:space="preserve">VS Project: </w:t>
-      </w:r>
-      <w:proofErr w:type="spellStart"/>
-      <w:r>
-        <w:t>SimioTableInterfaceStep</w:t>
-      </w:r>
-      <w:proofErr w:type="spellEnd"/>
+        <w:t>VS Project: SimioTableInterfaceStep</w:t>
+      </w:r>
     </w:p>
     <w:p>
       <w:r>
@@ -927,15 +909,7 @@
     </w:p>
     <w:p>
       <w:r>
-        <w:t xml:space="preserve">There trickiest part of this is to realize that a Repeating Group (RG) can be mapped to a Simio table, and then – using the </w:t>
-      </w:r>
-      <w:proofErr w:type="spellStart"/>
-      <w:r>
-        <w:t>GetRow</w:t>
-      </w:r>
-      <w:proofErr w:type="spellEnd"/>
-      <w:r>
-        <w:t>() method of the RG reader, you can successively “map” the Repeating Group to whatever row of the table you desire.</w:t>
+        <w:t>There trickiest part of this is to realize that a Repeating Group (RG) can be mapped to a Simio table, and then – using the GetRow() method of the RG reader, you can successively “map” the Repeating Group to whatever row of the table you desire.</w:t>
       </w:r>
     </w:p>
     <w:p>
@@ -960,15 +934,7 @@
     </w:p>
     <w:p>
       <w:r>
-        <w:t xml:space="preserve">In the </w:t>
-      </w:r>
-      <w:proofErr w:type="spellStart"/>
-      <w:r>
-        <w:t>DefineSchema</w:t>
-      </w:r>
-      <w:proofErr w:type="spellEnd"/>
-      <w:r>
-        <w:t xml:space="preserve"> method, create properties that you will use to map to the Simio table. Remember that you can only </w:t>
+        <w:t xml:space="preserve">In the DefineSchema method, create properties that you will use to map to the Simio table. Remember that you can only </w:t>
       </w:r>
       <w:r>
         <w:rPr>
@@ -1003,23 +969,7 @@
     </w:p>
     <w:p>
       <w:r>
-        <w:t xml:space="preserve">Insert your Step into a Process. When you select it make sure you right click on the </w:t>
-      </w:r>
-      <w:proofErr w:type="spellStart"/>
-      <w:r>
-        <w:t>MyMappedFields</w:t>
-      </w:r>
-      <w:proofErr w:type="spellEnd"/>
-      <w:r>
-        <w:t xml:space="preserve">, </w:t>
-      </w:r>
-      <w:proofErr w:type="spellStart"/>
-      <w:r>
-        <w:t>RightMouseClick</w:t>
-      </w:r>
-      <w:proofErr w:type="spellEnd"/>
-      <w:r>
-        <w:t xml:space="preserve"> and set the Referenced Property to Table1:</w:t>
+        <w:t>Insert your Step into a Process. When you select it make sure you right click on the MyMappedFields, RightMouseClick and set the Referenced Property to Table1:</w:t>
       </w:r>
     </w:p>
     <w:p/>
@@ -1238,7 +1188,7 @@
       <w:pPr>
         <w:pStyle w:val="Heading2"/>
       </w:pPr>
-      <w:bookmarkStart w:id="5" w:name="_Toc46903741"/>
+      <w:bookmarkStart w:id="5" w:name="_Toc49254403"/>
       <w:r>
         <w:t>Notes on Use</w:t>
       </w:r>
@@ -1250,7 +1200,7 @@
       <w:pPr>
         <w:pStyle w:val="Heading2"/>
       </w:pPr>
-      <w:bookmarkStart w:id="6" w:name="_Toc46903742"/>
+      <w:bookmarkStart w:id="6" w:name="_Toc49254404"/>
       <w:r>
         <w:t>Adding Logic</w:t>
       </w:r>
@@ -1266,14 +1216,12 @@
       <w:pPr>
         <w:pStyle w:val="Heading2"/>
       </w:pPr>
-      <w:bookmarkStart w:id="7" w:name="_Toc46903743"/>
-      <w:proofErr w:type="spellStart"/>
+      <w:bookmarkStart w:id="7" w:name="_Toc49254405"/>
       <w:r>
         <w:lastRenderedPageBreak/>
         <w:t>TroubleShooting</w:t>
       </w:r>
       <w:bookmarkEnd w:id="7"/>
-      <w:proofErr w:type="spellEnd"/>
     </w:p>
     <w:p/>
     <w:p/>
@@ -1282,23 +1230,20 @@
         <w:br w:type="page"/>
       </w:r>
     </w:p>
-    <w:p>
-      <w:r>
-        <w:lastRenderedPageBreak/>
-        <w:br w:type="page"/>
-      </w:r>
-    </w:p>
+    <w:p/>
     <w:p>
       <w:pPr>
         <w:pStyle w:val="Heading1"/>
       </w:pPr>
       <w:bookmarkStart w:id="8" w:name="_Toc46903280"/>
-      <w:bookmarkStart w:id="9" w:name="_Toc46903744"/>
-      <w:r>
-        <w:lastRenderedPageBreak/>
+      <w:bookmarkStart w:id="9" w:name="_Toc49254406"/>
+      <w:r>
         <w:t>Example 2: Interfacing with SQL Server Using Entity Framework (EF)</w:t>
       </w:r>
       <w:bookmarkEnd w:id="8"/>
+      <w:r>
+        <w:t xml:space="preserve"> (In Progress)</w:t>
+      </w:r>
       <w:bookmarkEnd w:id="9"/>
     </w:p>
     <w:p/>
@@ -1308,13 +1253,12 @@
       </w:r>
     </w:p>
     <w:p/>
-    <w:p/>
     <w:p>
       <w:pPr>
         <w:pStyle w:val="Heading2"/>
       </w:pPr>
       <w:bookmarkStart w:id="10" w:name="_Toc46903281"/>
-      <w:bookmarkStart w:id="11" w:name="_Toc46903745"/>
+      <w:bookmarkStart w:id="11" w:name="_Toc49254407"/>
       <w:r>
         <w:t>Some Background Information</w:t>
       </w:r>

</xml_diff>